<commit_message>
Doc changes of 27.03.2019 @ Ganox
</commit_message>
<xml_diff>
--- a/Przesyłanie informacji w eterze.docx
+++ b/Przesyłanie informacji w eterze.docx
@@ -52,7 +52,31 @@
         <w:rPr>
           <w:rFonts w:ascii="Times New Roman" w:hAnsi="Times New Roman" w:cs="Times New Roman"/>
         </w:rPr>
-        <w:t xml:space="preserve">Dzień 1.02.1992 jest jednym z ważniejszych dni w historii radiotelekomunikacji morskiej, ponieważ  to wtedy rozpoczął się siedmioletni okres wdrażania systemu GMDSS. </w:t>
+        <w:t>Dzień 1.02.1992</w:t>
+      </w:r>
+      <w:r>
+        <w:rPr>
+          <w:rFonts w:ascii="Times New Roman" w:hAnsi="Times New Roman" w:cs="Times New Roman"/>
+        </w:rPr>
+        <w:t xml:space="preserve"> r. </w:t>
+      </w:r>
+      <w:r>
+        <w:rPr>
+          <w:rFonts w:ascii="Times New Roman" w:hAnsi="Times New Roman" w:cs="Times New Roman"/>
+        </w:rPr>
+        <w:t xml:space="preserve">jest jednym z ważniejszych dni w historii radiotelekomunikacji morskiej, ponieważ  to wtedy rozpoczął się siedmioletni okres wdrażania </w:t>
+      </w:r>
+      <w:r>
+        <w:rPr>
+          <w:rFonts w:ascii="Times New Roman" w:hAnsi="Times New Roman" w:cs="Times New Roman"/>
+        </w:rPr>
+        <w:t>Światowego Morskiego Systemu Łączności Alarmowej i Bezpieczeństwa</w:t>
+      </w:r>
+      <w:r>
+        <w:rPr>
+          <w:rFonts w:ascii="Times New Roman" w:hAnsi="Times New Roman" w:cs="Times New Roman"/>
+        </w:rPr>
+        <w:t xml:space="preserve"> GMDSS. </w:t>
       </w:r>
       <w:r>
         <w:rPr>
@@ -316,8 +340,123 @@
         </w:rPr>
         <w:t>W świetle przedstawionych wad i mankamentów tradycyjnego systemu radiokomunikacyjnego, niewątpliwie widać konieczność stworzenia systemu nowej generacji, mającego na celu podnieść stopień bezpieczeństwa skuteczności akcji ratowniczych na akwenach.</w:t>
       </w:r>
-      <w:bookmarkStart w:id="0" w:name="_GoBack"/>
-      <w:bookmarkEnd w:id="0"/>
+    </w:p>
+    <w:p>
+      <w:pPr>
+        <w:spacing w:line="360" w:lineRule="auto"/>
+        <w:jc w:val="both"/>
+        <w:rPr>
+          <w:rFonts w:ascii="Times New Roman" w:hAnsi="Times New Roman" w:cs="Times New Roman"/>
+        </w:rPr>
+      </w:pPr>
+      <w:r>
+        <w:rPr>
+          <w:rFonts w:ascii="Times New Roman" w:hAnsi="Times New Roman" w:cs="Times New Roman"/>
+        </w:rPr>
+        <w:t xml:space="preserve">Odpowiedzią  na  </w:t>
+      </w:r>
+      <w:r>
+        <w:rPr>
+          <w:rFonts w:ascii="Times New Roman" w:hAnsi="Times New Roman" w:cs="Times New Roman"/>
+        </w:rPr>
+        <w:t>tego typu</w:t>
+      </w:r>
+      <w:r>
+        <w:rPr>
+          <w:rFonts w:ascii="Times New Roman" w:hAnsi="Times New Roman" w:cs="Times New Roman"/>
+        </w:rPr>
+        <w:t xml:space="preserve"> zapotrzebowanie jest wdrożony, po siedmioletnim okresie przejściowym (01.02.1992r. – 01.02.1999r.), dnia 1.02.1999 roku system GMDSS. Dzięki wprowadzeniu najnowszych osiągnięć techniki wykorzystujących przede wszystkim </w:t>
+      </w:r>
+      <w:proofErr w:type="spellStart"/>
+      <w:r>
+        <w:rPr>
+          <w:rFonts w:ascii="Times New Roman" w:hAnsi="Times New Roman" w:cs="Times New Roman"/>
+        </w:rPr>
+        <w:t>geolokalizację</w:t>
+      </w:r>
+      <w:proofErr w:type="spellEnd"/>
+      <w:r>
+        <w:rPr>
+          <w:rFonts w:ascii="Times New Roman" w:hAnsi="Times New Roman" w:cs="Times New Roman"/>
+        </w:rPr>
+        <w:t>, cyfrowe systemy radiotelegrafii automatycznej oraz cyfrowe selektywne wywołanie DSC</w:t>
+      </w:r>
+      <w:r>
+        <w:rPr>
+          <w:rFonts w:ascii="Times New Roman" w:hAnsi="Times New Roman" w:cs="Times New Roman"/>
+        </w:rPr>
+        <w:t>, możliwym stało się opracowanie systemu</w:t>
+      </w:r>
+      <w:r>
+        <w:rPr>
+          <w:rFonts w:ascii="Times New Roman" w:hAnsi="Times New Roman" w:cs="Times New Roman"/>
+        </w:rPr>
+        <w:t xml:space="preserve">, w którym proces nadawania i odbioru sygnałów alarmujących o bezpieczeństwie jest w stanie zachodzić automatycznie. </w:t>
+      </w:r>
+      <w:r>
+        <w:rPr>
+          <w:rFonts w:ascii="Times New Roman" w:hAnsi="Times New Roman" w:cs="Times New Roman"/>
+        </w:rPr>
+        <w:t>Udało się osiągnąć</w:t>
+      </w:r>
+      <w:r>
+        <w:rPr>
+          <w:rFonts w:ascii="Times New Roman" w:hAnsi="Times New Roman" w:cs="Times New Roman"/>
+        </w:rPr>
+        <w:t xml:space="preserve"> automatyczne, a także niezależne od warunków meteorologicznych, propagacyjnych, oraz pozycji geograficznej statku, zestawianie połączeń radiokomunikacyjnych w relacji statek-ląd i ląd-statek.</w:t>
+      </w:r>
+      <w:r>
+        <w:rPr>
+          <w:rFonts w:ascii="Times New Roman" w:hAnsi="Times New Roman" w:cs="Times New Roman"/>
+        </w:rPr>
+        <w:t xml:space="preserve"> Tak duża niezależność od nieprzewidywalnych warunków na morzu stała się możliwa poprzez zastosowanie szeregu środków łączności wykorzystujących </w:t>
+      </w:r>
+      <w:r>
+        <w:rPr>
+          <w:rFonts w:ascii="Times New Roman" w:hAnsi="Times New Roman" w:cs="Times New Roman"/>
+        </w:rPr>
+        <w:t xml:space="preserve">radiowe </w:t>
+      </w:r>
+      <w:r>
+        <w:rPr>
+          <w:rFonts w:ascii="Times New Roman" w:hAnsi="Times New Roman" w:cs="Times New Roman"/>
+        </w:rPr>
+        <w:t>zakresy częstotliwości pasma średniofalowego MF</w:t>
+      </w:r>
+      <w:r>
+        <w:rPr>
+          <w:rFonts w:ascii="Times New Roman" w:hAnsi="Times New Roman" w:cs="Times New Roman"/>
+        </w:rPr>
+        <w:t xml:space="preserve">, pasma krótkofalowego HD, pasma VHF, a także używających częstotliwości satelitarnych takich jak pasma L (1,5 – 1,6 GHz) oraz pasma C (4 – 6 GHz). Zostały zdefiniowane odpowiednie częstotliwości do wysyłania sygnałów alarmowych za pomocą cyfrowego selektywnego wywołania DSC, </w:t>
+      </w:r>
+      <w:proofErr w:type="spellStart"/>
+      <w:r>
+        <w:rPr>
+          <w:rFonts w:ascii="Times New Roman" w:hAnsi="Times New Roman" w:cs="Times New Roman"/>
+        </w:rPr>
+        <w:t>samospływających</w:t>
+      </w:r>
+      <w:proofErr w:type="spellEnd"/>
+      <w:r>
+        <w:rPr>
+          <w:rFonts w:ascii="Times New Roman" w:hAnsi="Times New Roman" w:cs="Times New Roman"/>
+        </w:rPr>
+        <w:t xml:space="preserve"> </w:t>
+      </w:r>
+      <w:proofErr w:type="spellStart"/>
+      <w:r>
+        <w:rPr>
+          <w:rFonts w:ascii="Times New Roman" w:hAnsi="Times New Roman" w:cs="Times New Roman"/>
+        </w:rPr>
+        <w:t>radiopław</w:t>
+      </w:r>
+      <w:proofErr w:type="spellEnd"/>
+      <w:r>
+        <w:rPr>
+          <w:rFonts w:ascii="Times New Roman" w:hAnsi="Times New Roman" w:cs="Times New Roman"/>
+        </w:rPr>
+        <w:t xml:space="preserve"> awaryjnych EPIRB w systemie COSPAS-SARSAT oraz INMARSAT. </w:t>
+      </w:r>
     </w:p>
     <w:p>
       <w:pPr>
@@ -570,6 +709,12 @@
                 <w:rFonts w:ascii="Times New Roman" w:hAnsi="Times New Roman" w:cs="Times New Roman"/>
               </w:rPr>
             </w:pPr>
+            <w:r>
+              <w:rPr>
+                <w:rFonts w:ascii="Times New Roman" w:hAnsi="Times New Roman" w:cs="Times New Roman"/>
+              </w:rPr>
+              <w:t>EPIRB</w:t>
+            </w:r>
           </w:p>
         </w:tc>
         <w:tc>
@@ -611,6 +756,14 @@
                 <w:rFonts w:ascii="Times New Roman" w:hAnsi="Times New Roman" w:cs="Times New Roman"/>
               </w:rPr>
             </w:pPr>
+            <w:r>
+              <w:rPr>
+                <w:rFonts w:ascii="Times New Roman" w:hAnsi="Times New Roman" w:cs="Times New Roman"/>
+              </w:rPr>
+              <w:t>COSPAS-SARSAT</w:t>
+            </w:r>
+            <w:bookmarkStart w:id="0" w:name="_GoBack"/>
+            <w:bookmarkEnd w:id="0"/>
           </w:p>
         </w:tc>
         <w:tc>
@@ -652,6 +805,12 @@
                 <w:rFonts w:ascii="Times New Roman" w:hAnsi="Times New Roman" w:cs="Times New Roman"/>
               </w:rPr>
             </w:pPr>
+            <w:r>
+              <w:rPr>
+                <w:rFonts w:ascii="Times New Roman" w:hAnsi="Times New Roman" w:cs="Times New Roman"/>
+              </w:rPr>
+              <w:t>INMARSAT</w:t>
+            </w:r>
           </w:p>
         </w:tc>
         <w:tc>

</xml_diff>